<commit_message>
docs add case number date
</commit_message>
<xml_diff>
--- a/public/word-templates/applicationForCredits.docx
+++ b/public/word-templates/applicationForCredits.docx
@@ -1986,14 +1986,7 @@
                 <w:rFonts w:ascii="Times New Roman" w:hAnsi="Times New Roman"/>
                 <w:lang w:val="en-US"/>
               </w:rPr>
-              <w:t>nationality</w:t>
-            </w:r>
-            <w:r>
-              <w:rPr>
-                <w:rFonts w:ascii="Times New Roman" w:hAnsi="Times New Roman"/>
-                <w:lang w:val="en-US"/>
-              </w:rPr>
-              <w:t>_kz</w:t>
+              <w:t>nationality_kz</w:t>
             </w:r>
             <w:proofErr w:type="spellEnd"/>
             <w:r>
@@ -2035,16 +2028,7 @@
                 <w:szCs w:val="24"/>
                 <w:lang w:val="kk-KZ"/>
               </w:rPr>
-              <w:t xml:space="preserve"> </w:t>
-            </w:r>
-            <w:r>
-              <w:rPr>
-                <w:rFonts w:ascii="Times New Roman" w:hAnsi="Times New Roman"/>
-                <w:sz w:val="24"/>
-                <w:szCs w:val="24"/>
-                <w:lang w:val="kk-KZ"/>
-              </w:rPr>
-              <w:t>Жанұя жағдайы</w:t>
+              <w:t xml:space="preserve"> Жанұя жағдайы</w:t>
             </w:r>
           </w:p>
         </w:tc>
@@ -2326,47 +2310,301 @@
     </w:p>
     <w:p>
       <w:pPr>
-        <w:spacing w:line="240" w:lineRule="auto"/>
+        <w:spacing w:after="0" w:line="240" w:lineRule="auto"/>
+        <w:ind w:firstLine="709"/>
         <w:jc w:val="both"/>
         <w:rPr>
           <w:rFonts w:ascii="Times New Roman" w:hAnsi="Times New Roman"/>
-          <w:b/>
-          <w:sz w:val="24"/>
-          <w:szCs w:val="24"/>
-          <w:lang w:val="kk-KZ"/>
-        </w:rPr>
-      </w:pPr>
-    </w:p>
-    <w:p>
-      <w:pPr>
-        <w:pStyle w:val="a3"/>
+          <w:sz w:val="24"/>
+          <w:szCs w:val="24"/>
+          <w:lang w:val="kk-KZ"/>
+        </w:rPr>
+      </w:pPr>
+    </w:p>
+    <w:p>
+      <w:pPr>
+        <w:spacing w:after="0" w:line="240" w:lineRule="auto"/>
+        <w:ind w:firstLine="709"/>
         <w:jc w:val="both"/>
         <w:rPr>
           <w:rFonts w:ascii="Times New Roman" w:hAnsi="Times New Roman"/>
-          <w:lang w:val="kk-KZ"/>
-        </w:rPr>
-      </w:pPr>
-      <w:r>
-        <w:rPr>
-          <w:rFonts w:ascii="Times New Roman" w:hAnsi="Times New Roman"/>
-          <w:b/>
-        </w:rPr>
-        <w:t>«________» ______________20___ж.</w:t>
-      </w:r>
-      <w:r>
-        <w:rPr>
-          <w:rFonts w:ascii="Times New Roman" w:hAnsi="Times New Roman"/>
-        </w:rPr>
-        <w:t xml:space="preserve">                                              </w:t>
-      </w:r>
-      <w:r>
-        <w:rPr>
-          <w:rFonts w:ascii="Times New Roman" w:hAnsi="Times New Roman"/>
-          <w:lang w:val="kk-KZ"/>
-        </w:rPr>
-        <w:t>_________________________</w:t>
-      </w:r>
-    </w:p>
+          <w:sz w:val="24"/>
+          <w:szCs w:val="24"/>
+          <w:lang w:val="kk-KZ"/>
+        </w:rPr>
+      </w:pPr>
+    </w:p>
+    <w:p>
+      <w:pPr>
+        <w:spacing w:after="0" w:line="240" w:lineRule="auto"/>
+        <w:ind w:firstLine="709"/>
+        <w:jc w:val="both"/>
+        <w:rPr>
+          <w:rFonts w:ascii="Times New Roman" w:hAnsi="Times New Roman"/>
+          <w:sz w:val="24"/>
+          <w:szCs w:val="24"/>
+          <w:lang w:val="kk-KZ"/>
+        </w:rPr>
+      </w:pPr>
+    </w:p>
+    <w:tbl>
+      <w:tblPr>
+        <w:tblStyle w:val="a6"/>
+        <w:tblW w:w="0" w:type="auto"/>
+        <w:tblBorders>
+          <w:top w:val="none" w:sz="0" w:space="0" w:color="auto"/>
+          <w:left w:val="none" w:sz="0" w:space="0" w:color="auto"/>
+          <w:bottom w:val="none" w:sz="0" w:space="0" w:color="auto"/>
+          <w:right w:val="none" w:sz="0" w:space="0" w:color="auto"/>
+          <w:insideH w:val="none" w:sz="0" w:space="0" w:color="auto"/>
+          <w:insideV w:val="none" w:sz="0" w:space="0" w:color="auto"/>
+        </w:tblBorders>
+        <w:tblCellMar>
+          <w:left w:w="0" w:type="dxa"/>
+          <w:right w:w="0" w:type="dxa"/>
+        </w:tblCellMar>
+        <w:tblLook w:val="04A0" w:firstRow="1" w:lastRow="0" w:firstColumn="1" w:lastColumn="0" w:noHBand="0" w:noVBand="1"/>
+      </w:tblPr>
+      <w:tblGrid>
+        <w:gridCol w:w="1276"/>
+        <w:gridCol w:w="1798"/>
+        <w:gridCol w:w="1037"/>
+        <w:gridCol w:w="2088"/>
+        <w:gridCol w:w="2835"/>
+      </w:tblGrid>
+      <w:tr>
+        <w:tc>
+          <w:tcPr>
+            <w:tcW w:w="1276" w:type="dxa"/>
+          </w:tcPr>
+          <w:p>
+            <w:pPr>
+              <w:jc w:val="right"/>
+              <w:rPr>
+                <w:rFonts w:ascii="Times New Roman" w:hAnsi="Times New Roman"/>
+                <w:b/>
+                <w:lang w:val="kk-KZ"/>
+              </w:rPr>
+            </w:pPr>
+            <w:r>
+              <w:rPr>
+                <w:rFonts w:ascii="Times New Roman" w:hAnsi="Times New Roman"/>
+                <w:b/>
+                <w:lang w:val="en-US"/>
+              </w:rPr>
+              <w:t xml:space="preserve"> </w:t>
+            </w:r>
+            <w:r>
+              <w:rPr>
+                <w:rFonts w:ascii="Times New Roman" w:hAnsi="Times New Roman"/>
+                <w:b/>
+                <w:lang w:val="en-US"/>
+              </w:rPr>
+              <w:t xml:space="preserve"> </w:t>
+            </w:r>
+            <w:r>
+              <w:rPr>
+                <w:rFonts w:ascii="Times New Roman" w:hAnsi="Times New Roman"/>
+                <w:b/>
+                <w:lang w:val="en-US"/>
+              </w:rPr>
+              <w:t>$</w:t>
+            </w:r>
+            <w:r>
+              <w:rPr>
+                <w:rFonts w:ascii="Times New Roman" w:hAnsi="Times New Roman"/>
+                <w:b/>
+                <w:lang w:val="en-US"/>
+              </w:rPr>
+              <w:t>{</w:t>
+            </w:r>
+            <w:proofErr w:type="spellStart"/>
+            <w:r>
+              <w:rPr>
+                <w:rFonts w:ascii="Times New Roman" w:hAnsi="Times New Roman"/>
+                <w:b/>
+                <w:lang w:val="en-US"/>
+              </w:rPr>
+              <w:t>cday</w:t>
+            </w:r>
+            <w:proofErr w:type="spellEnd"/>
+            <w:r>
+              <w:rPr>
+                <w:rFonts w:ascii="Times New Roman" w:hAnsi="Times New Roman"/>
+                <w:b/>
+                <w:lang w:val="en-US"/>
+              </w:rPr>
+              <w:t>}</w:t>
+            </w:r>
+            <w:r>
+              <w:rPr>
+                <w:rFonts w:ascii="Times New Roman" w:hAnsi="Times New Roman"/>
+                <w:b/>
+                <w:lang w:val="en-US"/>
+              </w:rPr>
+              <w:t xml:space="preserve"> </w:t>
+            </w:r>
+            <w:r>
+              <w:rPr>
+                <w:rFonts w:ascii="Times New Roman" w:hAnsi="Times New Roman"/>
+                <w:b/>
+                <w:lang w:val="en-US"/>
+              </w:rPr>
+              <w:t xml:space="preserve"> </w:t>
+            </w:r>
+          </w:p>
+        </w:tc>
+        <w:tc>
+          <w:tcPr>
+            <w:tcW w:w="1798" w:type="dxa"/>
+            <w:tcBorders>
+              <w:bottom w:val="single" w:sz="4" w:space="0" w:color="auto"/>
+            </w:tcBorders>
+          </w:tcPr>
+          <w:p>
+            <w:pPr>
+              <w:jc w:val="center"/>
+              <w:rPr>
+                <w:rFonts w:ascii="Times New Roman" w:hAnsi="Times New Roman"/>
+                <w:b/>
+                <w:lang w:val="en-US"/>
+              </w:rPr>
+            </w:pPr>
+            <w:r>
+              <w:rPr>
+                <w:rFonts w:ascii="Times New Roman" w:hAnsi="Times New Roman"/>
+                <w:b/>
+                <w:lang w:val="en-US"/>
+              </w:rPr>
+              <w:t>${</w:t>
+            </w:r>
+            <w:proofErr w:type="spellStart"/>
+            <w:r>
+              <w:rPr>
+                <w:rFonts w:ascii="Times New Roman" w:hAnsi="Times New Roman"/>
+                <w:b/>
+                <w:lang w:val="en-US"/>
+              </w:rPr>
+              <w:t>cd_month_kz</w:t>
+            </w:r>
+            <w:proofErr w:type="spellEnd"/>
+            <w:r>
+              <w:rPr>
+                <w:rFonts w:ascii="Times New Roman" w:hAnsi="Times New Roman"/>
+                <w:b/>
+                <w:lang w:val="en-US"/>
+              </w:rPr>
+              <w:t>}</w:t>
+            </w:r>
+          </w:p>
+        </w:tc>
+        <w:tc>
+          <w:tcPr>
+            <w:tcW w:w="1037" w:type="dxa"/>
+          </w:tcPr>
+          <w:p>
+            <w:pPr>
+              <w:jc w:val="both"/>
+              <w:rPr>
+                <w:rFonts w:ascii="Times New Roman" w:hAnsi="Times New Roman"/>
+                <w:b/>
+                <w:lang w:val="kk-KZ"/>
+              </w:rPr>
+            </w:pPr>
+            <w:r>
+              <w:rPr>
+                <w:rFonts w:ascii="Times New Roman" w:hAnsi="Times New Roman"/>
+                <w:b/>
+              </w:rPr>
+              <w:t>20</w:t>
+            </w:r>
+            <w:r>
+              <w:rPr>
+                <w:rFonts w:ascii="Times New Roman" w:hAnsi="Times New Roman"/>
+                <w:b/>
+                <w:lang w:val="en-US"/>
+              </w:rPr>
+              <w:t>${</w:t>
+            </w:r>
+            <w:proofErr w:type="spellStart"/>
+            <w:r>
+              <w:rPr>
+                <w:rFonts w:ascii="Times New Roman" w:hAnsi="Times New Roman"/>
+                <w:b/>
+                <w:lang w:val="en-US"/>
+              </w:rPr>
+              <w:t>c</w:t>
+            </w:r>
+            <w:r>
+              <w:rPr>
+                <w:rFonts w:ascii="Times New Roman" w:hAnsi="Times New Roman"/>
+                <w:b/>
+                <w:lang w:val="en-US"/>
+              </w:rPr>
+              <w:t>_</w:t>
+            </w:r>
+            <w:r>
+              <w:rPr>
+                <w:rFonts w:ascii="Times New Roman" w:hAnsi="Times New Roman"/>
+                <w:b/>
+                <w:lang w:val="en-US"/>
+              </w:rPr>
+              <w:t>y</w:t>
+            </w:r>
+            <w:proofErr w:type="spellEnd"/>
+            <w:r>
+              <w:rPr>
+                <w:rFonts w:ascii="Times New Roman" w:hAnsi="Times New Roman"/>
+                <w:b/>
+                <w:lang w:val="en-US"/>
+              </w:rPr>
+              <w:t>}</w:t>
+            </w:r>
+            <w:r>
+              <w:rPr>
+                <w:rFonts w:ascii="Times New Roman" w:hAnsi="Times New Roman"/>
+                <w:b/>
+                <w:lang w:val="kk-KZ"/>
+              </w:rPr>
+              <w:t>ж.</w:t>
+            </w:r>
+          </w:p>
+        </w:tc>
+        <w:tc>
+          <w:tcPr>
+            <w:tcW w:w="2088" w:type="dxa"/>
+          </w:tcPr>
+          <w:p>
+            <w:pPr>
+              <w:jc w:val="both"/>
+              <w:rPr>
+                <w:rFonts w:ascii="Times New Roman" w:hAnsi="Times New Roman"/>
+                <w:b/>
+                <w:lang w:val="kk-KZ"/>
+              </w:rPr>
+            </w:pPr>
+          </w:p>
+        </w:tc>
+        <w:tc>
+          <w:tcPr>
+            <w:tcW w:w="2835" w:type="dxa"/>
+            <w:tcBorders>
+              <w:bottom w:val="single" w:sz="4" w:space="0" w:color="auto"/>
+            </w:tcBorders>
+          </w:tcPr>
+          <w:p>
+            <w:pPr>
+              <w:jc w:val="both"/>
+              <w:rPr>
+                <w:rFonts w:ascii="Times New Roman" w:hAnsi="Times New Roman"/>
+                <w:b/>
+                <w:lang w:val="kk-KZ"/>
+              </w:rPr>
+            </w:pPr>
+          </w:p>
+        </w:tc>
+      </w:tr>
+    </w:tbl>
     <w:p>
       <w:pPr>
         <w:spacing w:line="240" w:lineRule="auto"/>
@@ -4619,25 +4857,7 @@
                 <w:szCs w:val="24"/>
                 <w:lang w:val="kk-KZ"/>
               </w:rPr>
-              <w:t xml:space="preserve"> </w:t>
-            </w:r>
-            <w:r>
-              <w:rPr>
-                <w:rFonts w:ascii="Times New Roman" w:hAnsi="Times New Roman"/>
-                <w:sz w:val="24"/>
-                <w:szCs w:val="24"/>
-                <w:lang w:val="kk-KZ"/>
-              </w:rPr>
-              <w:t xml:space="preserve"> </w:t>
-            </w:r>
-            <w:r>
-              <w:rPr>
-                <w:rFonts w:ascii="Times New Roman" w:hAnsi="Times New Roman"/>
-                <w:sz w:val="24"/>
-                <w:szCs w:val="24"/>
-                <w:lang w:val="kk-KZ"/>
-              </w:rPr>
-              <w:t>Семейное положение</w:t>
+              <w:t xml:space="preserve">  Семейное положение</w:t>
             </w:r>
           </w:p>
         </w:tc>
@@ -5009,45 +5229,234 @@
         </w:rPr>
       </w:pPr>
     </w:p>
-    <w:p>
-      <w:pPr>
-        <w:pStyle w:val="a3"/>
-        <w:jc w:val="both"/>
-        <w:rPr>
-          <w:rFonts w:ascii="Times New Roman" w:hAnsi="Times New Roman"/>
-          <w:lang w:val="kk-KZ"/>
-        </w:rPr>
-      </w:pPr>
-      <w:bookmarkStart w:id="0" w:name="_GoBack"/>
-      <w:bookmarkEnd w:id="0"/>
-      <w:r>
-        <w:rPr>
-          <w:rFonts w:ascii="Times New Roman" w:hAnsi="Times New Roman"/>
-          <w:b/>
-        </w:rPr>
-        <w:t>«________» ______________20___</w:t>
-      </w:r>
-      <w:r>
-        <w:rPr>
-          <w:rFonts w:ascii="Times New Roman" w:hAnsi="Times New Roman"/>
-          <w:b/>
-        </w:rPr>
-        <w:t>г.</w:t>
-      </w:r>
-      <w:r>
-        <w:rPr>
-          <w:rFonts w:ascii="Times New Roman" w:hAnsi="Times New Roman"/>
-        </w:rPr>
-        <w:t xml:space="preserve">                                              </w:t>
-      </w:r>
-      <w:r>
-        <w:rPr>
-          <w:rFonts w:ascii="Times New Roman" w:hAnsi="Times New Roman"/>
-          <w:lang w:val="kk-KZ"/>
-        </w:rPr>
-        <w:t>_________________________</w:t>
-      </w:r>
-    </w:p>
+    <w:tbl>
+      <w:tblPr>
+        <w:tblStyle w:val="a6"/>
+        <w:tblW w:w="0" w:type="auto"/>
+        <w:tblBorders>
+          <w:top w:val="none" w:sz="0" w:space="0" w:color="auto"/>
+          <w:left w:val="none" w:sz="0" w:space="0" w:color="auto"/>
+          <w:bottom w:val="none" w:sz="0" w:space="0" w:color="auto"/>
+          <w:right w:val="none" w:sz="0" w:space="0" w:color="auto"/>
+          <w:insideH w:val="none" w:sz="0" w:space="0" w:color="auto"/>
+          <w:insideV w:val="none" w:sz="0" w:space="0" w:color="auto"/>
+        </w:tblBorders>
+        <w:tblCellMar>
+          <w:left w:w="0" w:type="dxa"/>
+          <w:right w:w="0" w:type="dxa"/>
+        </w:tblCellMar>
+        <w:tblLook w:val="04A0" w:firstRow="1" w:lastRow="0" w:firstColumn="1" w:lastColumn="0" w:noHBand="0" w:noVBand="1"/>
+      </w:tblPr>
+      <w:tblGrid>
+        <w:gridCol w:w="1276"/>
+        <w:gridCol w:w="1663"/>
+        <w:gridCol w:w="1036"/>
+        <w:gridCol w:w="2230"/>
+        <w:gridCol w:w="2835"/>
+      </w:tblGrid>
+      <w:tr>
+        <w:tc>
+          <w:tcPr>
+            <w:tcW w:w="1276" w:type="dxa"/>
+          </w:tcPr>
+          <w:p>
+            <w:pPr>
+              <w:jc w:val="right"/>
+              <w:rPr>
+                <w:rFonts w:ascii="Times New Roman" w:hAnsi="Times New Roman"/>
+                <w:b/>
+                <w:lang w:val="kk-KZ"/>
+              </w:rPr>
+            </w:pPr>
+            <w:bookmarkStart w:id="0" w:name="_GoBack"/>
+            <w:bookmarkEnd w:id="0"/>
+            <w:r>
+              <w:rPr>
+                <w:rFonts w:ascii="Times New Roman" w:hAnsi="Times New Roman"/>
+                <w:b/>
+                <w:lang w:val="en-US"/>
+              </w:rPr>
+              <w:t xml:space="preserve"> </w:t>
+            </w:r>
+            <w:r>
+              <w:rPr>
+                <w:rFonts w:ascii="Times New Roman" w:hAnsi="Times New Roman"/>
+                <w:b/>
+                <w:lang w:val="en-US"/>
+              </w:rPr>
+              <w:t>${</w:t>
+            </w:r>
+            <w:proofErr w:type="spellStart"/>
+            <w:r>
+              <w:rPr>
+                <w:rFonts w:ascii="Times New Roman" w:hAnsi="Times New Roman"/>
+                <w:b/>
+                <w:lang w:val="en-US"/>
+              </w:rPr>
+              <w:t>cday</w:t>
+            </w:r>
+            <w:proofErr w:type="spellEnd"/>
+            <w:r>
+              <w:rPr>
+                <w:rFonts w:ascii="Times New Roman" w:hAnsi="Times New Roman"/>
+                <w:b/>
+                <w:lang w:val="en-US"/>
+              </w:rPr>
+              <w:t>}</w:t>
+            </w:r>
+            <w:r>
+              <w:rPr>
+                <w:rFonts w:ascii="Times New Roman" w:hAnsi="Times New Roman"/>
+                <w:b/>
+                <w:lang w:val="en-US"/>
+              </w:rPr>
+              <w:t xml:space="preserve"> </w:t>
+            </w:r>
+            <w:r>
+              <w:rPr>
+                <w:rFonts w:ascii="Times New Roman" w:hAnsi="Times New Roman"/>
+                <w:b/>
+                <w:lang w:val="en-US"/>
+              </w:rPr>
+              <w:t xml:space="preserve"> </w:t>
+            </w:r>
+          </w:p>
+        </w:tc>
+        <w:tc>
+          <w:tcPr>
+            <w:tcW w:w="1663" w:type="dxa"/>
+            <w:tcBorders>
+              <w:bottom w:val="single" w:sz="4" w:space="0" w:color="auto"/>
+            </w:tcBorders>
+          </w:tcPr>
+          <w:p>
+            <w:pPr>
+              <w:jc w:val="center"/>
+              <w:rPr>
+                <w:rFonts w:ascii="Times New Roman" w:hAnsi="Times New Roman"/>
+                <w:b/>
+                <w:lang w:val="en-US"/>
+              </w:rPr>
+            </w:pPr>
+            <w:r>
+              <w:rPr>
+                <w:rFonts w:ascii="Times New Roman" w:hAnsi="Times New Roman"/>
+                <w:b/>
+                <w:lang w:val="en-US"/>
+              </w:rPr>
+              <w:t>${</w:t>
+            </w:r>
+            <w:proofErr w:type="spellStart"/>
+            <w:r>
+              <w:rPr>
+                <w:rFonts w:ascii="Times New Roman" w:hAnsi="Times New Roman"/>
+                <w:b/>
+                <w:lang w:val="en-US"/>
+              </w:rPr>
+              <w:t>cd_month_ru</w:t>
+            </w:r>
+            <w:proofErr w:type="spellEnd"/>
+            <w:r>
+              <w:rPr>
+                <w:rFonts w:ascii="Times New Roman" w:hAnsi="Times New Roman"/>
+                <w:b/>
+                <w:lang w:val="en-US"/>
+              </w:rPr>
+              <w:t>}</w:t>
+            </w:r>
+          </w:p>
+        </w:tc>
+        <w:tc>
+          <w:tcPr>
+            <w:tcW w:w="1036" w:type="dxa"/>
+          </w:tcPr>
+          <w:p>
+            <w:pPr>
+              <w:jc w:val="both"/>
+              <w:rPr>
+                <w:rFonts w:ascii="Times New Roman" w:hAnsi="Times New Roman"/>
+                <w:b/>
+                <w:lang w:val="kk-KZ"/>
+              </w:rPr>
+            </w:pPr>
+            <w:r>
+              <w:rPr>
+                <w:rFonts w:ascii="Times New Roman" w:hAnsi="Times New Roman"/>
+                <w:b/>
+              </w:rPr>
+              <w:t>20</w:t>
+            </w:r>
+            <w:r>
+              <w:rPr>
+                <w:rFonts w:ascii="Times New Roman" w:hAnsi="Times New Roman"/>
+                <w:b/>
+                <w:lang w:val="en-US"/>
+              </w:rPr>
+              <w:t>${</w:t>
+            </w:r>
+            <w:proofErr w:type="spellStart"/>
+            <w:r>
+              <w:rPr>
+                <w:rFonts w:ascii="Times New Roman" w:hAnsi="Times New Roman"/>
+                <w:b/>
+                <w:lang w:val="en-US"/>
+              </w:rPr>
+              <w:t>c_y</w:t>
+            </w:r>
+            <w:proofErr w:type="spellEnd"/>
+            <w:r>
+              <w:rPr>
+                <w:rFonts w:ascii="Times New Roman" w:hAnsi="Times New Roman"/>
+                <w:b/>
+                <w:lang w:val="en-US"/>
+              </w:rPr>
+              <w:t>}</w:t>
+            </w:r>
+            <w:r>
+              <w:rPr>
+                <w:rFonts w:ascii="Times New Roman" w:hAnsi="Times New Roman"/>
+                <w:b/>
+                <w:lang w:val="kk-KZ"/>
+              </w:rPr>
+              <w:t>ж.</w:t>
+            </w:r>
+          </w:p>
+        </w:tc>
+        <w:tc>
+          <w:tcPr>
+            <w:tcW w:w="2230" w:type="dxa"/>
+          </w:tcPr>
+          <w:p>
+            <w:pPr>
+              <w:jc w:val="both"/>
+              <w:rPr>
+                <w:rFonts w:ascii="Times New Roman" w:hAnsi="Times New Roman"/>
+                <w:b/>
+                <w:lang w:val="kk-KZ"/>
+              </w:rPr>
+            </w:pPr>
+          </w:p>
+        </w:tc>
+        <w:tc>
+          <w:tcPr>
+            <w:tcW w:w="2835" w:type="dxa"/>
+            <w:tcBorders>
+              <w:bottom w:val="single" w:sz="4" w:space="0" w:color="auto"/>
+            </w:tcBorders>
+          </w:tcPr>
+          <w:p>
+            <w:pPr>
+              <w:jc w:val="both"/>
+              <w:rPr>
+                <w:rFonts w:ascii="Times New Roman" w:hAnsi="Times New Roman"/>
+                <w:b/>
+                <w:lang w:val="kk-KZ"/>
+              </w:rPr>
+            </w:pPr>
+          </w:p>
+        </w:tc>
+      </w:tr>
+    </w:tbl>
     <w:p>
       <w:pPr>
         <w:spacing w:line="240" w:lineRule="auto"/>

</xml_diff>

<commit_message>
applicationForCredits update, again added a date
</commit_message>
<xml_diff>
--- a/public/word-templates/applicationForCredits.docx
+++ b/public/word-templates/applicationForCredits.docx
@@ -296,7 +296,6 @@
           <w:lang w:val="kk-KZ"/>
         </w:rPr>
       </w:pPr>
-      <w:proofErr w:type="spellStart"/>
       <w:r>
         <w:rPr>
           <w:rStyle w:val="ezkurwreuab5ozgtqnkl"/>
@@ -306,7 +305,6 @@
         </w:rPr>
         <w:t>облыс</w:t>
       </w:r>
-      <w:proofErr w:type="spellEnd"/>
       <w:r>
         <w:rPr>
           <w:rFonts w:ascii="Times New Roman" w:hAnsi="Times New Roman"/>
@@ -352,7 +350,6 @@
         </w:rPr>
         <w:t xml:space="preserve"> </w:t>
       </w:r>
-      <w:proofErr w:type="spellStart"/>
       <w:r>
         <w:rPr>
           <w:rStyle w:val="ezkurwreuab5ozgtqnkl"/>
@@ -362,7 +359,6 @@
         </w:rPr>
         <w:t>аудан</w:t>
       </w:r>
-      <w:proofErr w:type="spellEnd"/>
       <w:r>
         <w:rPr>
           <w:rStyle w:val="ezkurwreuab5ozgtqnkl"/>
@@ -386,7 +382,6 @@
           <w:szCs w:val="24"/>
         </w:rPr>
       </w:pPr>
-      <w:proofErr w:type="spellStart"/>
       <w:r>
         <w:rPr>
           <w:rStyle w:val="ezkurwreuab5ozgtqnkl"/>
@@ -396,7 +391,6 @@
         </w:rPr>
         <w:t>қала</w:t>
       </w:r>
-      <w:proofErr w:type="spellEnd"/>
       <w:r>
         <w:rPr>
           <w:rFonts w:ascii="Times New Roman" w:hAnsi="Times New Roman"/>
@@ -459,7 +453,6 @@
         </w:rPr>
         <w:t xml:space="preserve"> </w:t>
       </w:r>
-      <w:proofErr w:type="spellStart"/>
       <w:r>
         <w:rPr>
           <w:rStyle w:val="ezkurwreuab5ozgtqnkl"/>
@@ -469,7 +462,6 @@
         </w:rPr>
         <w:t>тіркеу</w:t>
       </w:r>
-      <w:proofErr w:type="spellEnd"/>
       <w:r>
         <w:rPr>
           <w:rFonts w:ascii="Times New Roman" w:hAnsi="Times New Roman"/>
@@ -478,7 +470,6 @@
         </w:rPr>
         <w:t xml:space="preserve"> </w:t>
       </w:r>
-      <w:proofErr w:type="spellStart"/>
       <w:r>
         <w:rPr>
           <w:rStyle w:val="ezkurwreuab5ozgtqnkl"/>
@@ -486,17 +477,7 @@
           <w:sz w:val="24"/>
           <w:szCs w:val="24"/>
         </w:rPr>
-        <w:t>мекенжайы</w:t>
-      </w:r>
-      <w:proofErr w:type="spellEnd"/>
-      <w:r>
-        <w:rPr>
-          <w:rStyle w:val="ezkurwreuab5ozgtqnkl"/>
-          <w:rFonts w:ascii="Times New Roman" w:hAnsi="Times New Roman"/>
-          <w:sz w:val="24"/>
-          <w:szCs w:val="24"/>
-        </w:rPr>
-        <w:t>_____________________</w:t>
+        <w:t>мекенжайы_____________________</w:t>
       </w:r>
       <w:r>
         <w:rPr>
@@ -1249,27 +1230,7 @@
                 <w:szCs w:val="24"/>
                 <w:lang w:val="en-US"/>
               </w:rPr>
-              <w:t>{</w:t>
-            </w:r>
-            <w:proofErr w:type="spellStart"/>
-            <w:r>
-              <w:rPr>
-                <w:rFonts w:ascii="Times New Roman" w:hAnsi="Times New Roman"/>
-                <w:sz w:val="24"/>
-                <w:szCs w:val="24"/>
-                <w:lang w:val="en-US"/>
-              </w:rPr>
-              <w:t>base_kz</w:t>
-            </w:r>
-            <w:proofErr w:type="spellEnd"/>
-            <w:r>
-              <w:rPr>
-                <w:rFonts w:ascii="Times New Roman" w:hAnsi="Times New Roman"/>
-                <w:sz w:val="24"/>
-                <w:szCs w:val="24"/>
-                <w:lang w:val="en-US"/>
-              </w:rPr>
-              <w:t>}</w:t>
+              <w:t>{base_kz}</w:t>
             </w:r>
           </w:p>
         </w:tc>
@@ -1546,27 +1507,7 @@
                 <w:szCs w:val="24"/>
                 <w:lang w:val="en-US"/>
               </w:rPr>
-              <w:t>{</w:t>
-            </w:r>
-            <w:proofErr w:type="spellStart"/>
-            <w:r>
-              <w:rPr>
-                <w:rFonts w:ascii="Times New Roman" w:hAnsi="Times New Roman"/>
-                <w:sz w:val="24"/>
-                <w:szCs w:val="24"/>
-                <w:lang w:val="en-US"/>
-              </w:rPr>
-              <w:t>lang_edu</w:t>
-            </w:r>
-            <w:proofErr w:type="spellEnd"/>
-            <w:r>
-              <w:rPr>
-                <w:rFonts w:ascii="Times New Roman" w:hAnsi="Times New Roman"/>
-                <w:sz w:val="24"/>
-                <w:szCs w:val="24"/>
-                <w:lang w:val="en-US"/>
-              </w:rPr>
-              <w:t>}</w:t>
+              <w:t>{lang_edu}</w:t>
             </w:r>
           </w:p>
         </w:tc>
@@ -1882,27 +1823,7 @@
                 <w:szCs w:val="24"/>
                 <w:lang w:val="en-US"/>
               </w:rPr>
-              <w:t>${</w:t>
-            </w:r>
-            <w:proofErr w:type="spellStart"/>
-            <w:r>
-              <w:rPr>
-                <w:rFonts w:ascii="Times New Roman" w:hAnsi="Times New Roman"/>
-                <w:sz w:val="24"/>
-                <w:szCs w:val="24"/>
-                <w:lang w:val="en-US"/>
-              </w:rPr>
-              <w:t>gender_kz</w:t>
-            </w:r>
-            <w:proofErr w:type="spellEnd"/>
-            <w:r>
-              <w:rPr>
-                <w:rFonts w:ascii="Times New Roman" w:hAnsi="Times New Roman"/>
-                <w:sz w:val="24"/>
-                <w:szCs w:val="24"/>
-                <w:lang w:val="en-US"/>
-              </w:rPr>
-              <w:t>}</w:t>
+              <w:t>${gender_kz}</w:t>
             </w:r>
           </w:p>
         </w:tc>
@@ -1991,27 +1912,7 @@
                 <w:szCs w:val="24"/>
                 <w:lang w:val="en-US"/>
               </w:rPr>
-              <w:t>{</w:t>
-            </w:r>
-            <w:proofErr w:type="spellStart"/>
-            <w:r>
-              <w:rPr>
-                <w:rFonts w:ascii="Times New Roman" w:hAnsi="Times New Roman"/>
-                <w:sz w:val="24"/>
-                <w:szCs w:val="24"/>
-                <w:lang w:val="en-US"/>
-              </w:rPr>
-              <w:t>birth_date</w:t>
-            </w:r>
-            <w:proofErr w:type="spellEnd"/>
-            <w:r>
-              <w:rPr>
-                <w:rFonts w:ascii="Times New Roman" w:hAnsi="Times New Roman"/>
-                <w:sz w:val="24"/>
-                <w:szCs w:val="24"/>
-                <w:lang w:val="en-US"/>
-              </w:rPr>
-              <w:t>}</w:t>
+              <w:t>{birth_date}</w:t>
             </w:r>
           </w:p>
         </w:tc>
@@ -2114,23 +2015,7 @@
                 <w:rFonts w:ascii="Times New Roman" w:hAnsi="Times New Roman"/>
                 <w:lang w:val="en-US"/>
               </w:rPr>
-              <w:t>${</w:t>
-            </w:r>
-            <w:proofErr w:type="spellStart"/>
-            <w:r>
-              <w:rPr>
-                <w:rFonts w:ascii="Times New Roman" w:hAnsi="Times New Roman"/>
-                <w:lang w:val="en-US"/>
-              </w:rPr>
-              <w:t>nationality_kz</w:t>
-            </w:r>
-            <w:proofErr w:type="spellEnd"/>
-            <w:r>
-              <w:rPr>
-                <w:rFonts w:ascii="Times New Roman" w:hAnsi="Times New Roman"/>
-                <w:lang w:val="en-US"/>
-              </w:rPr>
-              <w:t>}</w:t>
+              <w:t>${nationality_kz}</w:t>
             </w:r>
           </w:p>
         </w:tc>
@@ -2596,6 +2481,14 @@
                 <w:b/>
                 <w:lang w:val="en-US"/>
               </w:rPr>
+              <w:t>${cday}</w:t>
+            </w:r>
+            <w:r>
+              <w:rPr>
+                <w:rFonts w:ascii="Times New Roman" w:hAnsi="Times New Roman"/>
+                <w:b/>
+                <w:lang w:val="en-US"/>
+              </w:rPr>
               <w:t xml:space="preserve">  </w:t>
             </w:r>
           </w:p>
@@ -2616,6 +2509,30 @@
                 <w:lang w:val="en-US"/>
               </w:rPr>
             </w:pPr>
+            <w:r>
+              <w:rPr>
+                <w:rFonts w:ascii="Times New Roman" w:hAnsi="Times New Roman"/>
+                <w:b/>
+                <w:lang w:val="en-US"/>
+              </w:rPr>
+              <w:t>${</w:t>
+            </w:r>
+            <w:r>
+              <w:rPr>
+                <w:rFonts w:ascii="Times New Roman" w:hAnsi="Times New Roman"/>
+                <w:b/>
+                <w:lang w:val="en-US"/>
+              </w:rPr>
+              <w:t>cd_month_kz</w:t>
+            </w:r>
+            <w:r>
+              <w:rPr>
+                <w:rFonts w:ascii="Times New Roman" w:hAnsi="Times New Roman"/>
+                <w:b/>
+                <w:lang w:val="en-US"/>
+              </w:rPr>
+              <w:t>}</w:t>
+            </w:r>
           </w:p>
         </w:tc>
         <w:tc>
@@ -2642,8 +2559,9 @@
               <w:rPr>
                 <w:rFonts w:ascii="Times New Roman" w:hAnsi="Times New Roman"/>
                 <w:b/>
-              </w:rPr>
-              <w:t xml:space="preserve">   </w:t>
+                <w:lang w:val="en-US"/>
+              </w:rPr>
+              <w:t>${c_y}</w:t>
             </w:r>
             <w:r>
               <w:rPr>
@@ -2880,19 +2798,8 @@
                 <w:sz w:val="24"/>
                 <w:szCs w:val="24"/>
               </w:rPr>
-              <w:t xml:space="preserve">Б. </w:t>
-            </w:r>
-            <w:proofErr w:type="spellStart"/>
-            <w:r>
-              <w:rPr>
-                <w:rFonts w:ascii="Times New Roman" w:hAnsi="Times New Roman"/>
-                <w:b/>
-                <w:sz w:val="24"/>
-                <w:szCs w:val="24"/>
-              </w:rPr>
-              <w:t>Сейдахметову</w:t>
-            </w:r>
-            <w:proofErr w:type="spellEnd"/>
+              <w:t>Б. Сейдахметову</w:t>
+            </w:r>
           </w:p>
         </w:tc>
       </w:tr>
@@ -2980,7 +2887,6 @@
               </w:rPr>
               <w:t xml:space="preserve">От </w:t>
             </w:r>
-            <w:proofErr w:type="spellStart"/>
             <w:r>
               <w:rPr>
                 <w:rFonts w:ascii="Times New Roman" w:hAnsi="Times New Roman"/>
@@ -2990,7 +2896,6 @@
               </w:rPr>
               <w:t>гр</w:t>
             </w:r>
-            <w:proofErr w:type="spellEnd"/>
             <w:r>
               <w:rPr>
                 <w:rFonts w:ascii="Times New Roman" w:hAnsi="Times New Roman"/>
@@ -3056,7 +2961,6 @@
         </w:rPr>
         <w:t xml:space="preserve"> </w:t>
       </w:r>
-      <w:proofErr w:type="gramStart"/>
       <w:r>
         <w:rPr>
           <w:rFonts w:ascii="Times New Roman" w:hAnsi="Times New Roman"/>
@@ -3072,17 +2976,7 @@
           <w:szCs w:val="24"/>
           <w:lang w:val="kk-KZ"/>
         </w:rPr>
-        <w:t xml:space="preserve"> фамилия</w:t>
-      </w:r>
-      <w:proofErr w:type="gramEnd"/>
-      <w:r>
-        <w:rPr>
-          <w:rFonts w:ascii="Times New Roman" w:hAnsi="Times New Roman"/>
-          <w:sz w:val="14"/>
-          <w:szCs w:val="24"/>
-          <w:lang w:val="kk-KZ"/>
-        </w:rPr>
-        <w:t>, имя, отчество</w:t>
+        <w:t xml:space="preserve"> фамилия, имя, отчество</w:t>
       </w:r>
       <w:r>
         <w:rPr>
@@ -3371,7 +3265,6 @@
         </w:rPr>
         <w:t xml:space="preserve">                                                                                                         </w:t>
       </w:r>
-      <w:proofErr w:type="gramStart"/>
       <w:r>
         <w:rPr>
           <w:rFonts w:ascii="Times New Roman" w:hAnsi="Times New Roman"/>
@@ -3387,17 +3280,7 @@
           <w:szCs w:val="12"/>
           <w:lang w:val="kk-KZ"/>
         </w:rPr>
-        <w:t xml:space="preserve"> указать</w:t>
-      </w:r>
-      <w:proofErr w:type="gramEnd"/>
-      <w:r>
-        <w:rPr>
-          <w:rFonts w:ascii="Times New Roman" w:hAnsi="Times New Roman"/>
-          <w:sz w:val="12"/>
-          <w:szCs w:val="12"/>
-          <w:lang w:val="kk-KZ"/>
-        </w:rPr>
-        <w:t xml:space="preserve"> наименование учебного заведения</w:t>
+        <w:t xml:space="preserve"> указать наименование учебного заведения</w:t>
       </w:r>
       <w:r>
         <w:rPr>
@@ -3960,27 +3843,7 @@
                 <w:szCs w:val="24"/>
                 <w:lang w:val="en-US"/>
               </w:rPr>
-              <w:t>{</w:t>
-            </w:r>
-            <w:proofErr w:type="spellStart"/>
-            <w:r>
-              <w:rPr>
-                <w:rFonts w:ascii="Times New Roman" w:hAnsi="Times New Roman"/>
-                <w:sz w:val="24"/>
-                <w:szCs w:val="24"/>
-                <w:lang w:val="en-US"/>
-              </w:rPr>
-              <w:t>base_ru</w:t>
-            </w:r>
-            <w:proofErr w:type="spellEnd"/>
-            <w:r>
-              <w:rPr>
-                <w:rFonts w:ascii="Times New Roman" w:hAnsi="Times New Roman"/>
-                <w:sz w:val="24"/>
-                <w:szCs w:val="24"/>
-                <w:lang w:val="en-US"/>
-              </w:rPr>
-              <w:t>},</w:t>
+              <w:t>{base_ru},</w:t>
             </w:r>
           </w:p>
         </w:tc>
@@ -4049,25 +3912,7 @@
           <w:sz w:val="14"/>
           <w:szCs w:val="24"/>
         </w:rPr>
-        <w:t xml:space="preserve">, </w:t>
-      </w:r>
-      <w:proofErr w:type="spellStart"/>
-      <w:r>
-        <w:rPr>
-          <w:rFonts w:ascii="Times New Roman" w:hAnsi="Times New Roman"/>
-          <w:sz w:val="14"/>
-          <w:szCs w:val="24"/>
-        </w:rPr>
-        <w:t>ТиПО</w:t>
-      </w:r>
-      <w:proofErr w:type="spellEnd"/>
-      <w:r>
-        <w:rPr>
-          <w:rFonts w:ascii="Times New Roman" w:hAnsi="Times New Roman"/>
-          <w:sz w:val="14"/>
-          <w:szCs w:val="24"/>
-        </w:rPr>
-        <w:t xml:space="preserve">, </w:t>
+        <w:t xml:space="preserve">, ТиПО, </w:t>
       </w:r>
       <w:r>
         <w:rPr>
@@ -4309,27 +4154,7 @@
                 <w:szCs w:val="24"/>
                 <w:lang w:val="en-US"/>
               </w:rPr>
-              <w:t>{</w:t>
-            </w:r>
-            <w:proofErr w:type="spellStart"/>
-            <w:r>
-              <w:rPr>
-                <w:rFonts w:ascii="Times New Roman" w:hAnsi="Times New Roman"/>
-                <w:sz w:val="24"/>
-                <w:szCs w:val="24"/>
-                <w:lang w:val="en-US"/>
-              </w:rPr>
-              <w:t>lang_edu</w:t>
-            </w:r>
-            <w:proofErr w:type="spellEnd"/>
-            <w:r>
-              <w:rPr>
-                <w:rFonts w:ascii="Times New Roman" w:hAnsi="Times New Roman"/>
-                <w:sz w:val="24"/>
-                <w:szCs w:val="24"/>
-                <w:lang w:val="en-US"/>
-              </w:rPr>
-              <w:t>}</w:t>
+              <w:t>{lang_edu}</w:t>
             </w:r>
           </w:p>
         </w:tc>
@@ -4456,33 +4281,15 @@
           <w:sz w:val="14"/>
           <w:szCs w:val="24"/>
         </w:rPr>
-        <w:t xml:space="preserve">(нуждаюсь, не </w:t>
-      </w:r>
-      <w:proofErr w:type="gramStart"/>
-      <w:r>
-        <w:rPr>
-          <w:rFonts w:ascii="Times New Roman" w:hAnsi="Times New Roman"/>
-          <w:sz w:val="14"/>
-          <w:szCs w:val="24"/>
-        </w:rPr>
-        <w:t>нуждаюсь)</w:t>
-      </w:r>
-      <w:r>
-        <w:rPr>
-          <w:rFonts w:ascii="Times New Roman" w:hAnsi="Times New Roman"/>
-          <w:sz w:val="24"/>
-          <w:szCs w:val="24"/>
-        </w:rPr>
-        <w:t xml:space="preserve">   </w:t>
-      </w:r>
-      <w:proofErr w:type="gramEnd"/>
-      <w:r>
-        <w:rPr>
-          <w:rFonts w:ascii="Times New Roman" w:hAnsi="Times New Roman"/>
-          <w:sz w:val="24"/>
-          <w:szCs w:val="24"/>
-        </w:rPr>
-        <w:t xml:space="preserve">                        </w:t>
+        <w:t>(нуждаюсь, не нуждаюсь)</w:t>
+      </w:r>
+      <w:r>
+        <w:rPr>
+          <w:rFonts w:ascii="Times New Roman" w:hAnsi="Times New Roman"/>
+          <w:sz w:val="24"/>
+          <w:szCs w:val="24"/>
+        </w:rPr>
+        <w:t xml:space="preserve">                           </w:t>
       </w:r>
       <w:r>
         <w:rPr>
@@ -4632,27 +4439,7 @@
                 <w:szCs w:val="24"/>
                 <w:lang w:val="en-US"/>
               </w:rPr>
-              <w:t>${</w:t>
-            </w:r>
-            <w:proofErr w:type="spellStart"/>
-            <w:r>
-              <w:rPr>
-                <w:rFonts w:ascii="Times New Roman" w:hAnsi="Times New Roman"/>
-                <w:sz w:val="24"/>
-                <w:szCs w:val="24"/>
-                <w:lang w:val="en-US"/>
-              </w:rPr>
-              <w:t>gender_ru</w:t>
-            </w:r>
-            <w:proofErr w:type="spellEnd"/>
-            <w:r>
-              <w:rPr>
-                <w:rFonts w:ascii="Times New Roman" w:hAnsi="Times New Roman"/>
-                <w:sz w:val="24"/>
-                <w:szCs w:val="24"/>
-                <w:lang w:val="en-US"/>
-              </w:rPr>
-              <w:t>}</w:t>
+              <w:t>${gender_ru}</w:t>
             </w:r>
           </w:p>
         </w:tc>
@@ -4732,27 +4519,7 @@
                 <w:szCs w:val="24"/>
                 <w:lang w:val="en-US"/>
               </w:rPr>
-              <w:t>{</w:t>
-            </w:r>
-            <w:proofErr w:type="spellStart"/>
-            <w:r>
-              <w:rPr>
-                <w:rFonts w:ascii="Times New Roman" w:hAnsi="Times New Roman"/>
-                <w:sz w:val="24"/>
-                <w:szCs w:val="24"/>
-                <w:lang w:val="en-US"/>
-              </w:rPr>
-              <w:t>birth_date</w:t>
-            </w:r>
-            <w:proofErr w:type="spellEnd"/>
-            <w:r>
-              <w:rPr>
-                <w:rFonts w:ascii="Times New Roman" w:hAnsi="Times New Roman"/>
-                <w:sz w:val="24"/>
-                <w:szCs w:val="24"/>
-                <w:lang w:val="en-US"/>
-              </w:rPr>
-              <w:t>}</w:t>
+              <w:t>{birth_date}</w:t>
             </w:r>
           </w:p>
         </w:tc>
@@ -4856,23 +4623,7 @@
                 <w:rFonts w:ascii="Times New Roman" w:hAnsi="Times New Roman"/>
                 <w:lang w:val="en-US"/>
               </w:rPr>
-              <w:t>${</w:t>
-            </w:r>
-            <w:proofErr w:type="spellStart"/>
-            <w:r>
-              <w:rPr>
-                <w:rFonts w:ascii="Times New Roman" w:hAnsi="Times New Roman"/>
-                <w:lang w:val="en-US"/>
-              </w:rPr>
-              <w:t>nationality_ru</w:t>
-            </w:r>
-            <w:proofErr w:type="spellEnd"/>
-            <w:r>
-              <w:rPr>
-                <w:rFonts w:ascii="Times New Roman" w:hAnsi="Times New Roman"/>
-                <w:lang w:val="en-US"/>
-              </w:rPr>
-              <w:t>}</w:t>
+              <w:t>${nationality_ru}</w:t>
             </w:r>
           </w:p>
         </w:tc>
@@ -4993,25 +4744,14 @@
         </w:rPr>
         <w:t>(</w:t>
       </w:r>
-      <w:proofErr w:type="gramStart"/>
-      <w:r>
-        <w:rPr>
-          <w:rFonts w:ascii="Times New Roman" w:hAnsi="Times New Roman"/>
-          <w:sz w:val="14"/>
-          <w:szCs w:val="24"/>
-          <w:lang w:val="kk-KZ"/>
-        </w:rPr>
-        <w:t>женат,замужем</w:t>
-      </w:r>
-      <w:proofErr w:type="gramEnd"/>
-      <w:r>
-        <w:rPr>
-          <w:rFonts w:ascii="Times New Roman" w:hAnsi="Times New Roman"/>
-          <w:sz w:val="14"/>
-          <w:szCs w:val="24"/>
-          <w:lang w:val="kk-KZ"/>
-        </w:rPr>
-        <w:t>,холост, незамужем</w:t>
+      <w:r>
+        <w:rPr>
+          <w:rFonts w:ascii="Times New Roman" w:hAnsi="Times New Roman"/>
+          <w:sz w:val="14"/>
+          <w:szCs w:val="24"/>
+          <w:lang w:val="kk-KZ"/>
+        </w:rPr>
+        <w:t>женат,замужем,холост, незамужем</w:t>
       </w:r>
       <w:r>
         <w:rPr>
@@ -5409,6 +5149,14 @@
                 <w:b/>
                 <w:lang w:val="en-US"/>
               </w:rPr>
+              <w:t>${cday}</w:t>
+            </w:r>
+            <w:r>
+              <w:rPr>
+                <w:rFonts w:ascii="Times New Roman" w:hAnsi="Times New Roman"/>
+                <w:b/>
+                <w:lang w:val="en-US"/>
+              </w:rPr>
               <w:t xml:space="preserve">  </w:t>
             </w:r>
           </w:p>
@@ -5429,6 +5177,30 @@
                 <w:lang w:val="en-US"/>
               </w:rPr>
             </w:pPr>
+            <w:r>
+              <w:rPr>
+                <w:rFonts w:ascii="Times New Roman" w:hAnsi="Times New Roman"/>
+                <w:b/>
+                <w:lang w:val="en-US"/>
+              </w:rPr>
+              <w:t>${</w:t>
+            </w:r>
+            <w:r>
+              <w:rPr>
+                <w:rFonts w:ascii="Times New Roman" w:hAnsi="Times New Roman"/>
+                <w:b/>
+                <w:lang w:val="en-US"/>
+              </w:rPr>
+              <w:t>cd_month_ru</w:t>
+            </w:r>
+            <w:r>
+              <w:rPr>
+                <w:rFonts w:ascii="Times New Roman" w:hAnsi="Times New Roman"/>
+                <w:b/>
+                <w:lang w:val="en-US"/>
+              </w:rPr>
+              <w:t>}</w:t>
+            </w:r>
           </w:p>
         </w:tc>
         <w:tc>
@@ -5441,6 +5213,7 @@
               <w:rPr>
                 <w:rFonts w:ascii="Times New Roman" w:hAnsi="Times New Roman"/>
                 <w:b/>
+                <w:lang w:val="kk-KZ"/>
               </w:rPr>
             </w:pPr>
             <w:r>
@@ -5454,8 +5227,16 @@
               <w:rPr>
                 <w:rFonts w:ascii="Times New Roman" w:hAnsi="Times New Roman"/>
                 <w:b/>
-              </w:rPr>
-              <w:t xml:space="preserve">   г</w:t>
+                <w:lang w:val="en-US"/>
+              </w:rPr>
+              <w:t>${c_y}</w:t>
+            </w:r>
+            <w:r>
+              <w:rPr>
+                <w:rFonts w:ascii="Times New Roman" w:hAnsi="Times New Roman"/>
+                <w:b/>
+              </w:rPr>
+              <w:t>г</w:t>
             </w:r>
             <w:r>
               <w:rPr>

</xml_diff>